<commit_message>
changed the syncronous to handle rollback
</commit_message>
<xml_diff>
--- a/copart/Project Ideas/Event_Messaging queues.docx
+++ b/copart/Project Ideas/Event_Messaging queues.docx
@@ -1,9 +1,8 @@
 
 <file path=word/document.xml><?xml version="1.0" encoding="utf-8"?>
-<w:document xmlns:wpc="http://schemas.microsoft.com/office/word/2010/wordprocessingCanvas" xmlns:mc="http://schemas.openxmlformats.org/markup-compatibility/2006" xmlns:o="urn:schemas-microsoft-com:office:office" xmlns:r="http://schemas.openxmlformats.org/officeDocument/2006/relationships" xmlns:m="http://schemas.openxmlformats.org/officeDocument/2006/math" xmlns:v="urn:schemas-microsoft-com:vml" xmlns:wp14="http://schemas.microsoft.com/office/word/2010/wordprocessingDrawing" xmlns:wp="http://schemas.openxmlformats.org/drawingml/2006/wordprocessingDrawing" xmlns:w10="urn:schemas-microsoft-com:office:word" xmlns:w="http://schemas.openxmlformats.org/wordprocessingml/2006/main" xmlns:w14="http://schemas.microsoft.com/office/word/2010/wordml" xmlns:w15="http://schemas.microsoft.com/office/word/2012/wordml" xmlns:wpg="http://schemas.microsoft.com/office/word/2010/wordprocessingGroup" xmlns:wpi="http://schemas.microsoft.com/office/word/2010/wordprocessingInk" xmlns:wne="http://schemas.microsoft.com/office/word/2006/wordml" xmlns:wps="http://schemas.microsoft.com/office/word/2010/wordprocessingShape" mc:Ignorable="w14 w15 wp14">
+<w:document xmlns:wpc="http://schemas.microsoft.com/office/word/2010/wordprocessingCanvas" xmlns:cx="http://schemas.microsoft.com/office/drawing/2014/chartex" xmlns:cx1="http://schemas.microsoft.com/office/drawing/2015/9/8/chartex" xmlns:cx2="http://schemas.microsoft.com/office/drawing/2015/10/21/chartex" xmlns:mc="http://schemas.openxmlformats.org/markup-compatibility/2006" xmlns:o="urn:schemas-microsoft-com:office:office" xmlns:r="http://schemas.openxmlformats.org/officeDocument/2006/relationships" xmlns:m="http://schemas.openxmlformats.org/officeDocument/2006/math" xmlns:v="urn:schemas-microsoft-com:vml" xmlns:wp14="http://schemas.microsoft.com/office/word/2010/wordprocessingDrawing" xmlns:wp="http://schemas.openxmlformats.org/drawingml/2006/wordprocessingDrawing" xmlns:w10="urn:schemas-microsoft-com:office:word" xmlns:w="http://schemas.openxmlformats.org/wordprocessingml/2006/main" xmlns:w14="http://schemas.microsoft.com/office/word/2010/wordml" xmlns:w15="http://schemas.microsoft.com/office/word/2012/wordml" xmlns:w16se="http://schemas.microsoft.com/office/word/2015/wordml/symex" xmlns:wpg="http://schemas.microsoft.com/office/word/2010/wordprocessingGroup" xmlns:wpi="http://schemas.microsoft.com/office/word/2010/wordprocessingInk" xmlns:wne="http://schemas.microsoft.com/office/word/2006/wordml" xmlns:wps="http://schemas.microsoft.com/office/word/2010/wordprocessingShape" mc:Ignorable="w14 w15 w16se wp14">
   <w:body>
     <w:p>
-      <w:bookmarkStart w:id="0" w:name="_GoBack"/>
       <w:r>
         <w:t>Event/Messaging Queues:</w:t>
       </w:r>
@@ -17,13 +16,8 @@
         </w:numPr>
       </w:pPr>
       <w:r>
-        <w:t>Create an application to get message, sync/</w:t>
-      </w:r>
-      <w:proofErr w:type="spellStart"/>
-      <w:r>
-        <w:t>async</w:t>
-      </w:r>
-      <w:proofErr w:type="spellEnd"/>
+        <w:t>Create an application to get message, sync/async</w:t>
+      </w:r>
     </w:p>
     <w:p>
       <w:pPr>
@@ -46,15 +40,13 @@
         </w:numPr>
       </w:pPr>
       <w:r>
-        <w:t xml:space="preserve">Sender = Publisher, Receiver= </w:t>
-      </w:r>
-      <w:proofErr w:type="spellStart"/>
-      <w:r>
-        <w:t>subsrcriber</w:t>
-      </w:r>
-      <w:proofErr w:type="spellEnd"/>
-      <w:r>
-        <w:t xml:space="preserve"> to send multiple messages.</w:t>
+        <w:t>Send</w:t>
+      </w:r>
+      <w:r>
+        <w:t>er = Publisher, Receiver= subscr</w:t>
+      </w:r>
+      <w:r>
+        <w:t>iber to send multiple messages.</w:t>
       </w:r>
     </w:p>
     <w:p>
@@ -66,15 +58,7 @@
         </w:numPr>
       </w:pPr>
       <w:r>
-        <w:t xml:space="preserve">Create a </w:t>
-      </w:r>
-      <w:proofErr w:type="spellStart"/>
-      <w:r>
-        <w:t>connetionFactory</w:t>
-      </w:r>
-      <w:proofErr w:type="spellEnd"/>
-      <w:r>
-        <w:t xml:space="preserve"> object establish connection to queue service</w:t>
+        <w:t>Create a connetionFactory object establish connection to queue service</w:t>
       </w:r>
     </w:p>
     <w:p>
@@ -98,10 +82,7 @@
         </w:numPr>
       </w:pPr>
       <w:r>
-        <w:t>C</w:t>
-      </w:r>
-      <w:r>
-        <w:t>all the publisher and create the message</w:t>
+        <w:t>Call the publisher and create the message</w:t>
       </w:r>
     </w:p>
     <w:p>
@@ -125,17 +106,43 @@
         </w:numPr>
       </w:pPr>
       <w:r>
-        <w:t xml:space="preserve">For </w:t>
-      </w:r>
-      <w:proofErr w:type="spellStart"/>
-      <w:r>
-        <w:t>syncronous</w:t>
-      </w:r>
-      <w:proofErr w:type="spellEnd"/>
-      <w:r>
-        <w:t>, publish message only if receiver has got correctly.</w:t>
-      </w:r>
+        <w:t>For sync</w:t>
+      </w:r>
+      <w:r>
+        <w:t>h</w:t>
+      </w:r>
+      <w:r>
+        <w:t xml:space="preserve">ronous, </w:t>
+      </w:r>
+      <w:r>
+        <w:t>publisher is sent with a completion listener to check if the messages have been sent</w:t>
+      </w:r>
+      <w:r>
+        <w:t>, receiver has to listen to message until end-of message</w:t>
+      </w:r>
+      <w:r>
+        <w:t>.</w:t>
+      </w:r>
+    </w:p>
+    <w:p>
+      <w:pPr>
+        <w:pStyle w:val="ListParagraph"/>
+        <w:numPr>
+          <w:ilvl w:val="0"/>
+          <w:numId w:val="1"/>
+        </w:numPr>
+      </w:pPr>
+      <w:r>
+        <w:t>If any exception encountered, roll back to previous version</w:t>
+      </w:r>
+      <w:r>
+        <w:t xml:space="preserve"> by handling the exception for onCompletion of CompletionListener before closing the connection object</w:t>
+      </w:r>
+      <w:bookmarkStart w:id="0" w:name="_GoBack"/>
       <w:bookmarkEnd w:id="0"/>
+      <w:r>
+        <w:t>.</w:t>
+      </w:r>
     </w:p>
     <w:sectPr>
       <w:pgSz w:w="12240" w:h="15840"/>
@@ -148,7 +155,7 @@
 </file>
 
 <file path=word/numbering.xml><?xml version="1.0" encoding="utf-8"?>
-<w:numbering xmlns:wpc="http://schemas.microsoft.com/office/word/2010/wordprocessingCanvas" xmlns:mc="http://schemas.openxmlformats.org/markup-compatibility/2006" xmlns:o="urn:schemas-microsoft-com:office:office" xmlns:r="http://schemas.openxmlformats.org/officeDocument/2006/relationships" xmlns:m="http://schemas.openxmlformats.org/officeDocument/2006/math" xmlns:v="urn:schemas-microsoft-com:vml" xmlns:wp14="http://schemas.microsoft.com/office/word/2010/wordprocessingDrawing" xmlns:wp="http://schemas.openxmlformats.org/drawingml/2006/wordprocessingDrawing" xmlns:w10="urn:schemas-microsoft-com:office:word" xmlns:w="http://schemas.openxmlformats.org/wordprocessingml/2006/main" xmlns:w14="http://schemas.microsoft.com/office/word/2010/wordml" xmlns:w15="http://schemas.microsoft.com/office/word/2012/wordml" xmlns:wpg="http://schemas.microsoft.com/office/word/2010/wordprocessingGroup" xmlns:wpi="http://schemas.microsoft.com/office/word/2010/wordprocessingInk" xmlns:wne="http://schemas.microsoft.com/office/word/2006/wordml" xmlns:wps="http://schemas.microsoft.com/office/word/2010/wordprocessingShape" mc:Ignorable="w14 w15 wp14">
+<w:numbering xmlns:wpc="http://schemas.microsoft.com/office/word/2010/wordprocessingCanvas" xmlns:cx="http://schemas.microsoft.com/office/drawing/2014/chartex" xmlns:cx1="http://schemas.microsoft.com/office/drawing/2015/9/8/chartex" xmlns:cx2="http://schemas.microsoft.com/office/drawing/2015/10/21/chartex" xmlns:mc="http://schemas.openxmlformats.org/markup-compatibility/2006" xmlns:o="urn:schemas-microsoft-com:office:office" xmlns:r="http://schemas.openxmlformats.org/officeDocument/2006/relationships" xmlns:m="http://schemas.openxmlformats.org/officeDocument/2006/math" xmlns:v="urn:schemas-microsoft-com:vml" xmlns:wp14="http://schemas.microsoft.com/office/word/2010/wordprocessingDrawing" xmlns:wp="http://schemas.openxmlformats.org/drawingml/2006/wordprocessingDrawing" xmlns:w10="urn:schemas-microsoft-com:office:word" xmlns:w="http://schemas.openxmlformats.org/wordprocessingml/2006/main" xmlns:w14="http://schemas.microsoft.com/office/word/2010/wordml" xmlns:w15="http://schemas.microsoft.com/office/word/2012/wordml" xmlns:w16se="http://schemas.microsoft.com/office/word/2015/wordml/symex" xmlns:wpg="http://schemas.microsoft.com/office/word/2010/wordprocessingGroup" xmlns:wpi="http://schemas.microsoft.com/office/word/2010/wordprocessingInk" xmlns:wne="http://schemas.microsoft.com/office/word/2006/wordml" xmlns:wps="http://schemas.microsoft.com/office/word/2010/wordprocessingShape" mc:Ignorable="w14 w15 w16se wp14">
   <w:abstractNum w:abstractNumId="0" w15:restartNumberingAfterBreak="0">
     <w:nsid w:val="29D74AAE"/>
     <w:multiLevelType w:val="hybridMultilevel"/>
@@ -242,7 +249,7 @@
 </file>
 
 <file path=word/styles.xml><?xml version="1.0" encoding="utf-8"?>
-<w:styles xmlns:mc="http://schemas.openxmlformats.org/markup-compatibility/2006" xmlns:r="http://schemas.openxmlformats.org/officeDocument/2006/relationships" xmlns:w="http://schemas.openxmlformats.org/wordprocessingml/2006/main" xmlns:w14="http://schemas.microsoft.com/office/word/2010/wordml" xmlns:w15="http://schemas.microsoft.com/office/word/2012/wordml" mc:Ignorable="w14 w15">
+<w:styles xmlns:mc="http://schemas.openxmlformats.org/markup-compatibility/2006" xmlns:r="http://schemas.openxmlformats.org/officeDocument/2006/relationships" xmlns:w="http://schemas.openxmlformats.org/wordprocessingml/2006/main" xmlns:w14="http://schemas.microsoft.com/office/word/2010/wordml" xmlns:w15="http://schemas.microsoft.com/office/word/2012/wordml" xmlns:w16se="http://schemas.microsoft.com/office/word/2015/wordml/symex" mc:Ignorable="w14 w15 w16se">
   <w:docDefaults>
     <w:rPrDefault>
       <w:rPr>
@@ -258,7 +265,7 @@
       </w:pPr>
     </w:pPrDefault>
   </w:docDefaults>
-  <w:latentStyles w:defLockedState="0" w:defUIPriority="99" w:defSemiHidden="0" w:defUnhideWhenUsed="0" w:defQFormat="0" w:count="371">
+  <w:latentStyles w:defLockedState="0" w:defUIPriority="99" w:defSemiHidden="0" w:defUnhideWhenUsed="0" w:defQFormat="0" w:count="372">
     <w:lsdException w:name="Normal" w:uiPriority="0" w:qFormat="1"/>
     <w:lsdException w:name="heading 1" w:uiPriority="9" w:qFormat="1"/>
     <w:lsdException w:name="heading 2" w:semiHidden="1" w:uiPriority="9" w:unhideWhenUsed="1" w:qFormat="1"/>
@@ -364,7 +371,6 @@
     <w:lsdException w:name="HTML Sample" w:semiHidden="1" w:unhideWhenUsed="1"/>
     <w:lsdException w:name="HTML Typewriter" w:semiHidden="1" w:unhideWhenUsed="1"/>
     <w:lsdException w:name="HTML Variable" w:semiHidden="1" w:unhideWhenUsed="1"/>
-    <w:lsdException w:name="Normal Table" w:semiHidden="1" w:unhideWhenUsed="1"/>
     <w:lsdException w:name="annotation subject" w:semiHidden="1" w:unhideWhenUsed="1"/>
     <w:lsdException w:name="No List" w:semiHidden="1" w:unhideWhenUsed="1"/>
     <w:lsdException w:name="Outline List 1" w:semiHidden="1" w:unhideWhenUsed="1"/>
@@ -411,10 +417,8 @@
     <w:lsdException w:name="Table Subtle 2" w:semiHidden="1" w:unhideWhenUsed="1"/>
     <w:lsdException w:name="Table Web 1" w:semiHidden="1" w:unhideWhenUsed="1"/>
     <w:lsdException w:name="Table Web 2" w:semiHidden="1" w:unhideWhenUsed="1"/>
-    <w:lsdException w:name="Table Web 3" w:semiHidden="1" w:unhideWhenUsed="1"/>
     <w:lsdException w:name="Balloon Text" w:semiHidden="1" w:unhideWhenUsed="1"/>
     <w:lsdException w:name="Table Grid" w:uiPriority="39"/>
-    <w:lsdException w:name="Table Theme" w:semiHidden="1" w:unhideWhenUsed="1"/>
     <w:lsdException w:name="Placeholder Text" w:semiHidden="1"/>
     <w:lsdException w:name="No Spacing" w:uiPriority="1" w:qFormat="1"/>
     <w:lsdException w:name="Light Shading" w:uiPriority="60"/>
@@ -630,6 +634,7 @@
     <w:lsdException w:name="List Table 5 Dark Accent 6" w:uiPriority="50"/>
     <w:lsdException w:name="List Table 6 Colorful Accent 6" w:uiPriority="51"/>
     <w:lsdException w:name="List Table 7 Colorful Accent 6" w:uiPriority="52"/>
+    <w:lsdException w:name="Mention" w:semiHidden="1" w:unhideWhenUsed="1"/>
   </w:latentStyles>
   <w:style w:type="paragraph" w:default="1" w:styleId="Normal">
     <w:name w:val="Normal"/>

</xml_diff>